<commit_message>
Added the spreadsheet for the secondary metabolites
</commit_message>
<xml_diff>
--- a/docs/GDS_Conda_Install_Notes.docx
+++ b/docs/GDS_Conda_Install_Notes.docx
@@ -1,6 +1,6 @@
 
 <file path=word/document.xml><?xml version="1.0" encoding="utf-8"?>
-<w:document xmlns:wpc="http://schemas.microsoft.com/office/word/2010/wordprocessingCanvas" xmlns:cx="http://schemas.microsoft.com/office/drawing/2014/chartex" xmlns:cx1="http://schemas.microsoft.com/office/drawing/2015/9/8/chartex" xmlns:cx2="http://schemas.microsoft.com/office/drawing/2015/10/21/chartex" xmlns:cx3="http://schemas.microsoft.com/office/drawing/2016/5/9/chartex" xmlns:cx4="http://schemas.microsoft.com/office/drawing/2016/5/10/chartex" xmlns:cx5="http://schemas.microsoft.com/office/drawing/2016/5/11/chartex" xmlns:cx6="http://schemas.microsoft.com/office/drawing/2016/5/12/chartex" xmlns:cx7="http://schemas.microsoft.com/office/drawing/2016/5/13/chartex" xmlns:cx8="http://schemas.microsoft.com/office/drawing/2016/5/14/chartex" xmlns:mc="http://schemas.openxmlformats.org/markup-compatibility/2006" xmlns:aink="http://schemas.microsoft.com/office/drawing/2016/ink" xmlns:am3d="http://schemas.microsoft.com/office/drawing/2017/model3d" xmlns:o="urn:schemas-microsoft-com:office:office" xmlns:r="http://schemas.openxmlformats.org/officeDocument/2006/relationships" xmlns:m="http://schemas.openxmlformats.org/officeDocument/2006/math" xmlns:v="urn:schemas-microsoft-com:vml" xmlns:wp14="http://schemas.microsoft.com/office/word/2010/wordprocessingDrawing" xmlns:wp="http://schemas.openxmlformats.org/drawingml/2006/wordprocessingDrawing" xmlns:w10="urn:schemas-microsoft-com:office:word" xmlns:w="http://schemas.openxmlformats.org/wordprocessingml/2006/main" xmlns:w14="http://schemas.microsoft.com/office/word/2010/wordml" xmlns:w15="http://schemas.microsoft.com/office/word/2012/wordml" xmlns:w16cex="http://schemas.microsoft.com/office/word/2018/wordml/cex" xmlns:w16cid="http://schemas.microsoft.com/office/word/2016/wordml/cid" xmlns:w16="http://schemas.microsoft.com/office/word/2018/wordml" xmlns:w16sdtdh="http://schemas.microsoft.com/office/word/2020/wordml/sdtdatahash" xmlns:w16se="http://schemas.microsoft.com/office/word/2015/wordml/symex" xmlns:wpg="http://schemas.microsoft.com/office/word/2010/wordprocessingGroup" xmlns:wpi="http://schemas.microsoft.com/office/word/2010/wordprocessingInk" xmlns:wne="http://schemas.microsoft.com/office/word/2006/wordml" xmlns:wps="http://schemas.microsoft.com/office/word/2010/wordprocessingShape" mc:Ignorable="w14 w15 w16se w16cid w16 w16cex w16sdtdh wp14">
+<w:document xmlns:wpc="http://schemas.microsoft.com/office/word/2010/wordprocessingCanvas" xmlns:cx="http://schemas.microsoft.com/office/drawing/2014/chartex" xmlns:cx1="http://schemas.microsoft.com/office/drawing/2015/9/8/chartex" xmlns:cx2="http://schemas.microsoft.com/office/drawing/2015/10/21/chartex" xmlns:cx3="http://schemas.microsoft.com/office/drawing/2016/5/9/chartex" xmlns:cx4="http://schemas.microsoft.com/office/drawing/2016/5/10/chartex" xmlns:cx5="http://schemas.microsoft.com/office/drawing/2016/5/11/chartex" xmlns:cx6="http://schemas.microsoft.com/office/drawing/2016/5/12/chartex" xmlns:cx7="http://schemas.microsoft.com/office/drawing/2016/5/13/chartex" xmlns:cx8="http://schemas.microsoft.com/office/drawing/2016/5/14/chartex" xmlns:mc="http://schemas.openxmlformats.org/markup-compatibility/2006" xmlns:aink="http://schemas.microsoft.com/office/drawing/2016/ink" xmlns:am3d="http://schemas.microsoft.com/office/drawing/2017/model3d" xmlns:o="urn:schemas-microsoft-com:office:office" xmlns:oel="http://schemas.microsoft.com/office/2019/extlst" xmlns:r="http://schemas.openxmlformats.org/officeDocument/2006/relationships" xmlns:m="http://schemas.openxmlformats.org/officeDocument/2006/math" xmlns:v="urn:schemas-microsoft-com:vml" xmlns:wp14="http://schemas.microsoft.com/office/word/2010/wordprocessingDrawing" xmlns:wp="http://schemas.openxmlformats.org/drawingml/2006/wordprocessingDrawing" xmlns:w10="urn:schemas-microsoft-com:office:word" xmlns:w="http://schemas.openxmlformats.org/wordprocessingml/2006/main" xmlns:w14="http://schemas.microsoft.com/office/word/2010/wordml" xmlns:w15="http://schemas.microsoft.com/office/word/2012/wordml" xmlns:w16cex="http://schemas.microsoft.com/office/word/2018/wordml/cex" xmlns:w16cid="http://schemas.microsoft.com/office/word/2016/wordml/cid" xmlns:w16="http://schemas.microsoft.com/office/word/2018/wordml" xmlns:w16sdtdh="http://schemas.microsoft.com/office/word/2020/wordml/sdtdatahash" xmlns:w16se="http://schemas.microsoft.com/office/word/2015/wordml/symex" xmlns:wpg="http://schemas.microsoft.com/office/word/2010/wordprocessingGroup" xmlns:wpi="http://schemas.microsoft.com/office/word/2010/wordprocessingInk" xmlns:wne="http://schemas.microsoft.com/office/word/2006/wordml" xmlns:wps="http://schemas.microsoft.com/office/word/2010/wordprocessingShape" mc:Ignorable="w14 w15 w16se w16cid w16 w16cex w16sdtdh wp14">
   <w:body>
     <w:p>
       <w:pPr>
@@ -28,7 +28,7 @@
           <w:u w:val="single"/>
           <w:lang w:val="en-US"/>
         </w:rPr>
-        <w:t>ing GDS-add-top-n-nodes-tracing</w:t>
+        <w:t>ing GDS-</w:t>
       </w:r>
       <w:r>
         <w:rPr>
@@ -37,6 +37,15 @@
           <w:u w:val="single"/>
           <w:lang w:val="en-US"/>
         </w:rPr>
+        <w:t>Public</w:t>
+      </w:r>
+      <w:r>
+        <w:rPr>
+          <w:b/>
+          <w:bCs/>
+          <w:u w:val="single"/>
+          <w:lang w:val="en-US"/>
+        </w:rPr>
         <w:t xml:space="preserve"> using Anaconda</w:t>
       </w:r>
     </w:p>
@@ -55,193 +64,15 @@
           <w:bCs/>
           <w:lang w:val="en-US"/>
         </w:rPr>
-        <w:t>Fast version:</w:t>
-      </w:r>
-    </w:p>
-    <w:p>
-      <w:pPr>
-        <w:pStyle w:val="ListParagraph"/>
-        <w:numPr>
-          <w:ilvl w:val="0"/>
-          <w:numId w:val="2"/>
-        </w:numPr>
-        <w:spacing w:line="240" w:lineRule="auto"/>
-        <w:rPr>
-          <w:lang w:val="en-US"/>
-        </w:rPr>
-      </w:pPr>
-      <w:r>
-        <w:rPr>
-          <w:lang w:val="en-US"/>
-        </w:rPr>
-        <w:t>Create an environment</w:t>
-      </w:r>
-      <w:r>
-        <w:rPr>
-          <w:lang w:val="en-US"/>
-        </w:rPr>
-        <w:t xml:space="preserve"> using the Anaconda Prompt</w:t>
-      </w:r>
-    </w:p>
-    <w:p>
-      <w:pPr>
-        <w:pStyle w:val="ListParagraph"/>
-        <w:spacing w:line="240" w:lineRule="auto"/>
-        <w:rPr>
-          <w:b/>
-          <w:bCs/>
-          <w:lang w:val="en-US"/>
-        </w:rPr>
-      </w:pPr>
-      <w:r>
-        <w:rPr>
-          <w:b/>
-          <w:bCs/>
-          <w:lang w:val="en-US"/>
-        </w:rPr>
-        <w:t>C:\Users\natha&gt;conda create -n gdsaddn python=3.9</w:t>
-      </w:r>
-    </w:p>
-    <w:p>
-      <w:pPr>
-        <w:pStyle w:val="ListParagraph"/>
-        <w:numPr>
-          <w:ilvl w:val="0"/>
-          <w:numId w:val="2"/>
-        </w:numPr>
-        <w:spacing w:line="240" w:lineRule="auto"/>
-        <w:rPr>
-          <w:lang w:val="en-US"/>
-        </w:rPr>
-      </w:pPr>
-      <w:r>
-        <w:rPr>
-          <w:lang w:val="en-US"/>
-        </w:rPr>
-        <w:t>In Anaconda Navigator switch to that environment at the dropdown menu after “Applications on”</w:t>
-      </w:r>
-    </w:p>
-    <w:p>
-      <w:pPr>
-        <w:pStyle w:val="ListParagraph"/>
-        <w:numPr>
-          <w:ilvl w:val="0"/>
-          <w:numId w:val="2"/>
-        </w:numPr>
-        <w:spacing w:line="240" w:lineRule="auto"/>
-        <w:rPr>
-          <w:lang w:val="en-US"/>
-        </w:rPr>
-      </w:pPr>
-      <w:r>
-        <w:rPr>
-          <w:lang w:val="en-US"/>
-        </w:rPr>
-        <w:t>Install for that environment Spyder (You can also install PyCharms if you prefere).</w:t>
-      </w:r>
-    </w:p>
-    <w:p>
-      <w:pPr>
-        <w:pStyle w:val="ListParagraph"/>
-        <w:numPr>
-          <w:ilvl w:val="0"/>
-          <w:numId w:val="2"/>
-        </w:numPr>
-        <w:spacing w:line="240" w:lineRule="auto"/>
-        <w:rPr>
-          <w:lang w:val="en-US"/>
-        </w:rPr>
-      </w:pPr>
-      <w:r>
-        <w:rPr>
-          <w:lang w:val="en-US"/>
-        </w:rPr>
-        <w:t>Open Spyder for the gdsaddn environment.</w:t>
-      </w:r>
-    </w:p>
-    <w:p>
-      <w:pPr>
-        <w:pStyle w:val="ListParagraph"/>
-        <w:numPr>
-          <w:ilvl w:val="0"/>
-          <w:numId w:val="2"/>
-        </w:numPr>
-        <w:spacing w:line="240" w:lineRule="auto"/>
-        <w:rPr>
-          <w:lang w:val="en-US"/>
-        </w:rPr>
-      </w:pPr>
-      <w:r>
-        <w:rPr>
-          <w:lang w:val="en-US"/>
-        </w:rPr>
-        <w:t>On the IPython console run:</w:t>
-      </w:r>
-    </w:p>
-    <w:p>
-      <w:pPr>
-        <w:pStyle w:val="ListParagraph"/>
-        <w:spacing w:line="240" w:lineRule="auto"/>
-        <w:rPr>
-          <w:b/>
-          <w:bCs/>
-          <w:lang w:val="en-US"/>
-        </w:rPr>
-      </w:pPr>
-      <w:r>
-        <w:rPr>
-          <w:b/>
-          <w:bCs/>
-          <w:lang w:val="en-US"/>
-        </w:rPr>
-        <w:t>pip install C:\Users\natha\Documents\GDS-add-top-n-nodes-tracing</w:t>
-      </w:r>
-    </w:p>
-    <w:p>
-      <w:pPr>
-        <w:pStyle w:val="ListParagraph"/>
-        <w:spacing w:line="240" w:lineRule="auto"/>
-        <w:rPr>
-          <w:lang w:val="en-US"/>
-        </w:rPr>
-      </w:pPr>
-      <w:r>
-        <w:rPr>
-          <w:lang w:val="en-US"/>
-        </w:rPr>
-        <w:t>After this it is still necessary to install the dependencies</w:t>
-      </w:r>
-      <w:r>
-        <w:rPr>
-          <w:lang w:val="en-US"/>
-        </w:rPr>
-        <w:t>.</w:t>
-      </w:r>
-    </w:p>
-    <w:p>
-      <w:pPr>
-        <w:spacing w:line="240" w:lineRule="auto"/>
-        <w:rPr>
-          <w:b/>
-          <w:bCs/>
-          <w:lang w:val="en-US"/>
-        </w:rPr>
-      </w:pPr>
-      <w:r>
-        <w:rPr>
-          <w:b/>
-          <w:bCs/>
-          <w:lang w:val="en-US"/>
-        </w:rPr>
-        <w:t xml:space="preserve">Slow version </w:t>
-      </w:r>
-      <w:r>
-        <w:rPr>
-          <w:b/>
-          <w:bCs/>
-          <w:lang w:val="en-US"/>
-        </w:rPr>
-        <w:t>to install all dependencies</w:t>
+        <w:t>To</w:t>
+      </w:r>
+      <w:r>
+        <w:rPr>
+          <w:b/>
+          <w:bCs/>
+          <w:lang w:val="en-US"/>
+        </w:rPr>
+        <w:t xml:space="preserve"> install all dependencies</w:t>
       </w:r>
     </w:p>
     <w:p>
@@ -280,21 +111,113 @@
         </w:rPr>
         <w:t xml:space="preserve"> (It is possible to install all dependencies in one line using something like </w:t>
       </w:r>
-      <w:r>
-        <w:rPr>
-          <w:i/>
-          <w:iCs/>
-          <w:lang w:val="en-US"/>
-        </w:rPr>
-        <w:t xml:space="preserve">conda create -n gdsaddn python=3.9 pandas=1.3.3 numpy=1.21.2 simplejson=3.17.5 networkx=2.6.3 </w:t>
-      </w:r>
-      <w:r>
-        <w:rPr>
-          <w:i/>
-          <w:iCs/>
-          <w:lang w:val="en-US"/>
-        </w:rPr>
-        <w:t>plotly =5.3.1 neo4j =4.3.6</w:t>
+      <w:proofErr w:type="spellStart"/>
+      <w:r>
+        <w:rPr>
+          <w:i/>
+          <w:iCs/>
+          <w:lang w:val="en-US"/>
+        </w:rPr>
+        <w:t>conda</w:t>
+      </w:r>
+      <w:proofErr w:type="spellEnd"/>
+      <w:r>
+        <w:rPr>
+          <w:i/>
+          <w:iCs/>
+          <w:lang w:val="en-US"/>
+        </w:rPr>
+        <w:t xml:space="preserve"> create -n </w:t>
+      </w:r>
+      <w:proofErr w:type="spellStart"/>
+      <w:r>
+        <w:rPr>
+          <w:i/>
+          <w:iCs/>
+          <w:lang w:val="en-US"/>
+        </w:rPr>
+        <w:t>gds</w:t>
+      </w:r>
+      <w:proofErr w:type="spellEnd"/>
+      <w:r>
+        <w:rPr>
+          <w:i/>
+          <w:iCs/>
+          <w:lang w:val="en-US"/>
+        </w:rPr>
+        <w:t xml:space="preserve"> python=3.9 pandas=1.3.3 </w:t>
+      </w:r>
+      <w:proofErr w:type="spellStart"/>
+      <w:r>
+        <w:rPr>
+          <w:i/>
+          <w:iCs/>
+          <w:lang w:val="en-US"/>
+        </w:rPr>
+        <w:t>numpy</w:t>
+      </w:r>
+      <w:proofErr w:type="spellEnd"/>
+      <w:r>
+        <w:rPr>
+          <w:i/>
+          <w:iCs/>
+          <w:lang w:val="en-US"/>
+        </w:rPr>
+        <w:t xml:space="preserve">=1.21.2 </w:t>
+      </w:r>
+      <w:proofErr w:type="spellStart"/>
+      <w:r>
+        <w:rPr>
+          <w:i/>
+          <w:iCs/>
+          <w:lang w:val="en-US"/>
+        </w:rPr>
+        <w:t>simplejson</w:t>
+      </w:r>
+      <w:proofErr w:type="spellEnd"/>
+      <w:r>
+        <w:rPr>
+          <w:i/>
+          <w:iCs/>
+          <w:lang w:val="en-US"/>
+        </w:rPr>
+        <w:t xml:space="preserve">=3.17.5 </w:t>
+      </w:r>
+      <w:proofErr w:type="spellStart"/>
+      <w:r>
+        <w:rPr>
+          <w:i/>
+          <w:iCs/>
+          <w:lang w:val="en-US"/>
+        </w:rPr>
+        <w:t>networkx</w:t>
+      </w:r>
+      <w:proofErr w:type="spellEnd"/>
+      <w:r>
+        <w:rPr>
+          <w:i/>
+          <w:iCs/>
+          <w:lang w:val="en-US"/>
+        </w:rPr>
+        <w:t xml:space="preserve">=2.6.3 </w:t>
+      </w:r>
+      <w:proofErr w:type="spellStart"/>
+      <w:r>
+        <w:rPr>
+          <w:i/>
+          <w:iCs/>
+          <w:lang w:val="en-US"/>
+        </w:rPr>
+        <w:t>plotly</w:t>
+      </w:r>
+      <w:proofErr w:type="spellEnd"/>
+      <w:r>
+        <w:rPr>
+          <w:i/>
+          <w:iCs/>
+          <w:lang w:val="en-US"/>
+        </w:rPr>
+        <w:t xml:space="preserve"> =5.3.1 neo4j =4.3.6</w:t>
       </w:r>
       <w:r>
         <w:rPr>
@@ -326,25 +249,57 @@
         <w:rPr>
           <w:lang w:val="en-US"/>
         </w:rPr>
-        <w:t xml:space="preserve"> many packages are not available where conda looks</w:t>
-      </w:r>
-    </w:p>
-    <w:p>
-      <w:pPr>
-        <w:spacing w:line="240" w:lineRule="auto"/>
-        <w:rPr>
-          <w:b/>
-          <w:bCs/>
-          <w:lang w:val="en-US"/>
-        </w:rPr>
-      </w:pPr>
-      <w:r>
-        <w:rPr>
-          <w:b/>
-          <w:bCs/>
-          <w:lang w:val="en-US"/>
-        </w:rPr>
-        <w:t>C:\Users\natha&gt;conda create -n gdsaddn python=3.9</w:t>
+        <w:t xml:space="preserve"> many packages are not available where </w:t>
+      </w:r>
+      <w:proofErr w:type="spellStart"/>
+      <w:r>
+        <w:rPr>
+          <w:lang w:val="en-US"/>
+        </w:rPr>
+        <w:t>conda</w:t>
+      </w:r>
+      <w:proofErr w:type="spellEnd"/>
+      <w:r>
+        <w:rPr>
+          <w:lang w:val="en-US"/>
+        </w:rPr>
+        <w:t xml:space="preserve"> looks</w:t>
+      </w:r>
+    </w:p>
+    <w:p>
+      <w:pPr>
+        <w:spacing w:line="240" w:lineRule="auto"/>
+        <w:rPr>
+          <w:b/>
+          <w:bCs/>
+          <w:lang w:val="en-US"/>
+        </w:rPr>
+      </w:pPr>
+      <w:r>
+        <w:rPr>
+          <w:b/>
+          <w:bCs/>
+          <w:lang w:val="en-US"/>
+        </w:rPr>
+        <w:t xml:space="preserve">C:\Users\natha&gt;conda create -n </w:t>
+      </w:r>
+      <w:proofErr w:type="spellStart"/>
+      <w:r>
+        <w:rPr>
+          <w:b/>
+          <w:bCs/>
+          <w:lang w:val="en-US"/>
+        </w:rPr>
+        <w:t>gds</w:t>
+      </w:r>
+      <w:proofErr w:type="spellEnd"/>
+      <w:r>
+        <w:rPr>
+          <w:b/>
+          <w:bCs/>
+          <w:lang w:val="en-US"/>
+        </w:rPr>
+        <w:t xml:space="preserve"> python=3.9</w:t>
       </w:r>
     </w:p>
     <w:p>
@@ -463,8 +418,42 @@
           <w:iCs/>
           <w:lang w:val="en-US"/>
         </w:rPr>
-        <w:t>$ conda activate gdsaddn</w:t>
-      </w:r>
+        <w:t xml:space="preserve">$ </w:t>
+      </w:r>
+      <w:proofErr w:type="spellStart"/>
+      <w:r>
+        <w:rPr>
+          <w:b/>
+          <w:bCs/>
+          <w:i/>
+          <w:iCs/>
+          <w:lang w:val="en-US"/>
+        </w:rPr>
+        <w:t>conda</w:t>
+      </w:r>
+      <w:proofErr w:type="spellEnd"/>
+      <w:r>
+        <w:rPr>
+          <w:b/>
+          <w:bCs/>
+          <w:i/>
+          <w:iCs/>
+          <w:lang w:val="en-US"/>
+        </w:rPr>
+        <w:t xml:space="preserve"> activate </w:t>
+      </w:r>
+      <w:proofErr w:type="spellStart"/>
+      <w:r>
+        <w:rPr>
+          <w:b/>
+          <w:bCs/>
+          <w:i/>
+          <w:iCs/>
+          <w:lang w:val="en-US"/>
+        </w:rPr>
+        <w:t>gds</w:t>
+      </w:r>
+      <w:proofErr w:type="spellEnd"/>
     </w:p>
     <w:p>
       <w:pPr>
@@ -511,7 +500,29 @@
           <w:iCs/>
           <w:lang w:val="en-US"/>
         </w:rPr>
-        <w:t>$ conda deactivate</w:t>
+        <w:t xml:space="preserve">$ </w:t>
+      </w:r>
+      <w:proofErr w:type="spellStart"/>
+      <w:r>
+        <w:rPr>
+          <w:b/>
+          <w:bCs/>
+          <w:i/>
+          <w:iCs/>
+          <w:lang w:val="en-US"/>
+        </w:rPr>
+        <w:t>conda</w:t>
+      </w:r>
+      <w:proofErr w:type="spellEnd"/>
+      <w:r>
+        <w:rPr>
+          <w:b/>
+          <w:bCs/>
+          <w:i/>
+          <w:iCs/>
+          <w:lang w:val="en-US"/>
+        </w:rPr>
+        <w:t xml:space="preserve"> deactivate</w:t>
       </w:r>
     </w:p>
     <w:p>
@@ -546,60 +557,186 @@
         </w:rPr>
         <w:t xml:space="preserve"> </w:t>
       </w:r>
-    </w:p>
-    <w:p>
-      <w:pPr>
-        <w:spacing w:line="240" w:lineRule="auto"/>
-        <w:ind w:left="360"/>
-        <w:rPr>
-          <w:b/>
-          <w:bCs/>
-          <w:lang w:val="en-US"/>
-        </w:rPr>
-      </w:pPr>
-      <w:r>
-        <w:rPr>
-          <w:b/>
-          <w:bCs/>
-          <w:lang w:val="en-US"/>
-        </w:rPr>
-        <w:t>conda install -n gdsaddn pandas=1.3.3</w:t>
-      </w:r>
-    </w:p>
-    <w:p>
-      <w:pPr>
-        <w:spacing w:line="240" w:lineRule="auto"/>
-        <w:ind w:left="360"/>
-        <w:rPr>
-          <w:b/>
-          <w:bCs/>
-          <w:lang w:val="en-US"/>
-        </w:rPr>
-      </w:pPr>
-      <w:r>
-        <w:rPr>
-          <w:b/>
-          <w:bCs/>
-          <w:lang w:val="en-US"/>
-        </w:rPr>
-        <w:t>conda install -n gdsaddn numpy=1.21.2</w:t>
-      </w:r>
-    </w:p>
-    <w:p>
-      <w:pPr>
-        <w:spacing w:line="240" w:lineRule="auto"/>
-        <w:ind w:left="360"/>
-        <w:rPr>
-          <w:lang w:val="en-US"/>
-        </w:rPr>
-      </w:pPr>
-      <w:r>
-        <w:rPr>
-          <w:b/>
-          <w:bCs/>
-          <w:lang w:val="en-US"/>
-        </w:rPr>
-        <w:t>conda install -n gdsaddn simplejson=3.17.5</w:t>
+      <w:r>
+        <w:rPr>
+          <w:lang w:val="en-US"/>
+        </w:rPr>
+        <w:t>(It is also possible to do this using pip)</w:t>
+      </w:r>
+    </w:p>
+    <w:p>
+      <w:pPr>
+        <w:spacing w:line="240" w:lineRule="auto"/>
+        <w:ind w:left="360"/>
+        <w:rPr>
+          <w:b/>
+          <w:bCs/>
+          <w:lang w:val="en-US"/>
+        </w:rPr>
+      </w:pPr>
+      <w:proofErr w:type="spellStart"/>
+      <w:r>
+        <w:rPr>
+          <w:b/>
+          <w:bCs/>
+          <w:lang w:val="en-US"/>
+        </w:rPr>
+        <w:t>conda</w:t>
+      </w:r>
+      <w:proofErr w:type="spellEnd"/>
+      <w:r>
+        <w:rPr>
+          <w:b/>
+          <w:bCs/>
+          <w:lang w:val="en-US"/>
+        </w:rPr>
+        <w:t xml:space="preserve"> install -n </w:t>
+      </w:r>
+      <w:proofErr w:type="spellStart"/>
+      <w:r>
+        <w:rPr>
+          <w:b/>
+          <w:bCs/>
+          <w:lang w:val="en-US"/>
+        </w:rPr>
+        <w:t>gds</w:t>
+      </w:r>
+      <w:proofErr w:type="spellEnd"/>
+      <w:r>
+        <w:rPr>
+          <w:b/>
+          <w:bCs/>
+          <w:lang w:val="en-US"/>
+        </w:rPr>
+        <w:t xml:space="preserve"> pandas=1.3.3</w:t>
+      </w:r>
+    </w:p>
+    <w:p>
+      <w:pPr>
+        <w:spacing w:line="240" w:lineRule="auto"/>
+        <w:ind w:left="360"/>
+        <w:rPr>
+          <w:b/>
+          <w:bCs/>
+          <w:lang w:val="en-US"/>
+        </w:rPr>
+      </w:pPr>
+      <w:proofErr w:type="spellStart"/>
+      <w:r>
+        <w:rPr>
+          <w:b/>
+          <w:bCs/>
+          <w:lang w:val="en-US"/>
+        </w:rPr>
+        <w:t>conda</w:t>
+      </w:r>
+      <w:proofErr w:type="spellEnd"/>
+      <w:r>
+        <w:rPr>
+          <w:b/>
+          <w:bCs/>
+          <w:lang w:val="en-US"/>
+        </w:rPr>
+        <w:t xml:space="preserve"> install -n </w:t>
+      </w:r>
+      <w:proofErr w:type="spellStart"/>
+      <w:r>
+        <w:rPr>
+          <w:b/>
+          <w:bCs/>
+          <w:lang w:val="en-US"/>
+        </w:rPr>
+        <w:t>gds</w:t>
+      </w:r>
+      <w:proofErr w:type="spellEnd"/>
+      <w:r>
+        <w:rPr>
+          <w:b/>
+          <w:bCs/>
+          <w:lang w:val="en-US"/>
+        </w:rPr>
+        <w:t xml:space="preserve"> </w:t>
+      </w:r>
+      <w:proofErr w:type="spellStart"/>
+      <w:r>
+        <w:rPr>
+          <w:b/>
+          <w:bCs/>
+          <w:lang w:val="en-US"/>
+        </w:rPr>
+        <w:t>numpy</w:t>
+      </w:r>
+      <w:proofErr w:type="spellEnd"/>
+      <w:r>
+        <w:rPr>
+          <w:b/>
+          <w:bCs/>
+          <w:lang w:val="en-US"/>
+        </w:rPr>
+        <w:t>=1.21.2</w:t>
+      </w:r>
+    </w:p>
+    <w:p>
+      <w:pPr>
+        <w:spacing w:line="240" w:lineRule="auto"/>
+        <w:ind w:left="360"/>
+        <w:rPr>
+          <w:lang w:val="en-US"/>
+        </w:rPr>
+      </w:pPr>
+      <w:proofErr w:type="spellStart"/>
+      <w:r>
+        <w:rPr>
+          <w:b/>
+          <w:bCs/>
+          <w:lang w:val="en-US"/>
+        </w:rPr>
+        <w:t>conda</w:t>
+      </w:r>
+      <w:proofErr w:type="spellEnd"/>
+      <w:r>
+        <w:rPr>
+          <w:b/>
+          <w:bCs/>
+          <w:lang w:val="en-US"/>
+        </w:rPr>
+        <w:t xml:space="preserve"> install -n </w:t>
+      </w:r>
+      <w:proofErr w:type="spellStart"/>
+      <w:r>
+        <w:rPr>
+          <w:b/>
+          <w:bCs/>
+          <w:lang w:val="en-US"/>
+        </w:rPr>
+        <w:t>gds</w:t>
+      </w:r>
+      <w:proofErr w:type="spellEnd"/>
+      <w:r>
+        <w:rPr>
+          <w:b/>
+          <w:bCs/>
+          <w:lang w:val="en-US"/>
+        </w:rPr>
+        <w:t xml:space="preserve"> </w:t>
+      </w:r>
+      <w:proofErr w:type="spellStart"/>
+      <w:r>
+        <w:rPr>
+          <w:b/>
+          <w:bCs/>
+          <w:lang w:val="en-US"/>
+        </w:rPr>
+        <w:t>simplejson</w:t>
+      </w:r>
+      <w:proofErr w:type="spellEnd"/>
+      <w:r>
+        <w:rPr>
+          <w:b/>
+          <w:bCs/>
+          <w:lang w:val="en-US"/>
+        </w:rPr>
+        <w:t>=3.17.5</w:t>
       </w:r>
       <w:r>
         <w:rPr>
@@ -618,30 +755,122 @@
           <w:lang w:val="en-US"/>
         </w:rPr>
       </w:pPr>
-      <w:r>
-        <w:rPr>
-          <w:b/>
-          <w:bCs/>
-          <w:lang w:val="en-US"/>
-        </w:rPr>
-        <w:t>conda install -n gdsaddn networkx=2.6.3</w:t>
-      </w:r>
-    </w:p>
-    <w:p>
-      <w:pPr>
-        <w:spacing w:line="240" w:lineRule="auto"/>
-        <w:ind w:left="360"/>
-        <w:rPr>
-          <w:lang w:val="en-US"/>
-        </w:rPr>
-      </w:pPr>
-      <w:r>
-        <w:rPr>
-          <w:b/>
-          <w:bCs/>
-          <w:lang w:val="en-US"/>
-        </w:rPr>
-        <w:t>conda install -n gdsaddn plotly=5.3.1</w:t>
+      <w:proofErr w:type="spellStart"/>
+      <w:r>
+        <w:rPr>
+          <w:b/>
+          <w:bCs/>
+          <w:lang w:val="en-US"/>
+        </w:rPr>
+        <w:t>conda</w:t>
+      </w:r>
+      <w:proofErr w:type="spellEnd"/>
+      <w:r>
+        <w:rPr>
+          <w:b/>
+          <w:bCs/>
+          <w:lang w:val="en-US"/>
+        </w:rPr>
+        <w:t xml:space="preserve"> install -n </w:t>
+      </w:r>
+      <w:proofErr w:type="spellStart"/>
+      <w:r>
+        <w:rPr>
+          <w:b/>
+          <w:bCs/>
+          <w:lang w:val="en-US"/>
+        </w:rPr>
+        <w:t>gds</w:t>
+      </w:r>
+      <w:proofErr w:type="spellEnd"/>
+      <w:r>
+        <w:rPr>
+          <w:b/>
+          <w:bCs/>
+          <w:lang w:val="en-US"/>
+        </w:rPr>
+        <w:t xml:space="preserve"> </w:t>
+      </w:r>
+      <w:proofErr w:type="spellStart"/>
+      <w:r>
+        <w:rPr>
+          <w:b/>
+          <w:bCs/>
+          <w:lang w:val="en-US"/>
+        </w:rPr>
+        <w:t>networkx</w:t>
+      </w:r>
+      <w:proofErr w:type="spellEnd"/>
+      <w:r>
+        <w:rPr>
+          <w:b/>
+          <w:bCs/>
+          <w:lang w:val="en-US"/>
+        </w:rPr>
+        <w:t>=2.6.3</w:t>
+      </w:r>
+    </w:p>
+    <w:p>
+      <w:pPr>
+        <w:spacing w:line="240" w:lineRule="auto"/>
+        <w:ind w:left="360"/>
+        <w:rPr>
+          <w:lang w:val="en-US"/>
+        </w:rPr>
+      </w:pPr>
+      <w:proofErr w:type="spellStart"/>
+      <w:r>
+        <w:rPr>
+          <w:b/>
+          <w:bCs/>
+          <w:lang w:val="en-US"/>
+        </w:rPr>
+        <w:t>conda</w:t>
+      </w:r>
+      <w:proofErr w:type="spellEnd"/>
+      <w:r>
+        <w:rPr>
+          <w:b/>
+          <w:bCs/>
+          <w:lang w:val="en-US"/>
+        </w:rPr>
+        <w:t xml:space="preserve"> install -n </w:t>
+      </w:r>
+      <w:proofErr w:type="spellStart"/>
+      <w:r>
+        <w:rPr>
+          <w:b/>
+          <w:bCs/>
+          <w:lang w:val="en-US"/>
+        </w:rPr>
+        <w:t>gds</w:t>
+      </w:r>
+      <w:proofErr w:type="spellEnd"/>
+      <w:r>
+        <w:rPr>
+          <w:b/>
+          <w:bCs/>
+          <w:lang w:val="en-US"/>
+        </w:rPr>
+        <w:t xml:space="preserve"> </w:t>
+      </w:r>
+      <w:proofErr w:type="spellStart"/>
+      <w:r>
+        <w:rPr>
+          <w:b/>
+          <w:bCs/>
+          <w:lang w:val="en-US"/>
+        </w:rPr>
+        <w:t>plotly</w:t>
+      </w:r>
+      <w:proofErr w:type="spellEnd"/>
+      <w:r>
+        <w:rPr>
+          <w:b/>
+          <w:bCs/>
+          <w:lang w:val="en-US"/>
+        </w:rPr>
+        <w:t>=5.3.1</w:t>
       </w:r>
       <w:r>
         <w:rPr>
@@ -658,13 +887,41 @@
           <w:lang w:val="en-US"/>
         </w:rPr>
       </w:pPr>
-      <w:r>
-        <w:rPr>
-          <w:b/>
-          <w:bCs/>
-          <w:lang w:val="en-US"/>
-        </w:rPr>
-        <w:t>conda install -n gdsaddn neo4j=4.3.6</w:t>
+      <w:proofErr w:type="spellStart"/>
+      <w:r>
+        <w:rPr>
+          <w:b/>
+          <w:bCs/>
+          <w:lang w:val="en-US"/>
+        </w:rPr>
+        <w:t>conda</w:t>
+      </w:r>
+      <w:proofErr w:type="spellEnd"/>
+      <w:r>
+        <w:rPr>
+          <w:b/>
+          <w:bCs/>
+          <w:lang w:val="en-US"/>
+        </w:rPr>
+        <w:t xml:space="preserve"> install -n </w:t>
+      </w:r>
+      <w:proofErr w:type="spellStart"/>
+      <w:r>
+        <w:rPr>
+          <w:b/>
+          <w:bCs/>
+          <w:lang w:val="en-US"/>
+        </w:rPr>
+        <w:t>gds</w:t>
+      </w:r>
+      <w:proofErr w:type="spellEnd"/>
+      <w:r>
+        <w:rPr>
+          <w:b/>
+          <w:bCs/>
+          <w:lang w:val="en-US"/>
+        </w:rPr>
+        <w:t xml:space="preserve"> neo4j=4.3.6</w:t>
       </w:r>
       <w:r>
         <w:rPr>
@@ -683,56 +940,162 @@
           <w:lang w:val="en-US"/>
         </w:rPr>
       </w:pPr>
-      <w:r>
-        <w:rPr>
-          <w:b/>
-          <w:bCs/>
-          <w:lang w:val="en-US"/>
-        </w:rPr>
-        <w:t>conda install -n gdsaddn scipy=1.7.1</w:t>
-      </w:r>
-    </w:p>
-    <w:p>
-      <w:pPr>
-        <w:spacing w:line="240" w:lineRule="auto"/>
-        <w:ind w:left="360"/>
-        <w:rPr>
-          <w:b/>
-          <w:bCs/>
-          <w:lang w:val="en-US"/>
-        </w:rPr>
-      </w:pPr>
-      <w:r>
-        <w:rPr>
-          <w:b/>
-          <w:bCs/>
-          <w:lang w:val="en-US"/>
-        </w:rPr>
-        <w:t>conda install -n gdsaddn openpyxl=3.0.9</w:t>
-      </w:r>
-    </w:p>
-    <w:p>
-      <w:pPr>
-        <w:spacing w:line="240" w:lineRule="auto"/>
-        <w:ind w:left="360"/>
-        <w:rPr>
-          <w:lang w:val="en-US"/>
-        </w:rPr>
-      </w:pPr>
-    </w:p>
-    <w:p>
-      <w:pPr>
-        <w:spacing w:line="240" w:lineRule="auto"/>
-        <w:ind w:left="360"/>
-        <w:rPr>
-          <w:lang w:val="en-US"/>
-        </w:rPr>
-      </w:pPr>
-      <w:r>
-        <w:rPr>
-          <w:lang w:val="en-US"/>
-        </w:rPr>
-        <w:t># scipy dependencies (according to this: https://www.scipy.org/install.html#installing-via-pip)</w:t>
+      <w:proofErr w:type="spellStart"/>
+      <w:r>
+        <w:rPr>
+          <w:b/>
+          <w:bCs/>
+          <w:lang w:val="en-US"/>
+        </w:rPr>
+        <w:t>conda</w:t>
+      </w:r>
+      <w:proofErr w:type="spellEnd"/>
+      <w:r>
+        <w:rPr>
+          <w:b/>
+          <w:bCs/>
+          <w:lang w:val="en-US"/>
+        </w:rPr>
+        <w:t xml:space="preserve"> install -n </w:t>
+      </w:r>
+      <w:proofErr w:type="spellStart"/>
+      <w:r>
+        <w:rPr>
+          <w:b/>
+          <w:bCs/>
+          <w:lang w:val="en-US"/>
+        </w:rPr>
+        <w:t>gds</w:t>
+      </w:r>
+      <w:proofErr w:type="spellEnd"/>
+      <w:r>
+        <w:rPr>
+          <w:b/>
+          <w:bCs/>
+          <w:lang w:val="en-US"/>
+        </w:rPr>
+        <w:t xml:space="preserve"> </w:t>
+      </w:r>
+      <w:proofErr w:type="spellStart"/>
+      <w:r>
+        <w:rPr>
+          <w:b/>
+          <w:bCs/>
+          <w:lang w:val="en-US"/>
+        </w:rPr>
+        <w:t>scipy</w:t>
+      </w:r>
+      <w:proofErr w:type="spellEnd"/>
+      <w:r>
+        <w:rPr>
+          <w:b/>
+          <w:bCs/>
+          <w:lang w:val="en-US"/>
+        </w:rPr>
+        <w:t>=1.7.1</w:t>
+      </w:r>
+    </w:p>
+    <w:p>
+      <w:pPr>
+        <w:spacing w:line="240" w:lineRule="auto"/>
+        <w:ind w:left="360"/>
+        <w:rPr>
+          <w:b/>
+          <w:bCs/>
+          <w:lang w:val="en-US"/>
+        </w:rPr>
+      </w:pPr>
+      <w:proofErr w:type="spellStart"/>
+      <w:r>
+        <w:rPr>
+          <w:b/>
+          <w:bCs/>
+          <w:lang w:val="en-US"/>
+        </w:rPr>
+        <w:t>conda</w:t>
+      </w:r>
+      <w:proofErr w:type="spellEnd"/>
+      <w:r>
+        <w:rPr>
+          <w:b/>
+          <w:bCs/>
+          <w:lang w:val="en-US"/>
+        </w:rPr>
+        <w:t xml:space="preserve"> install -n </w:t>
+      </w:r>
+      <w:proofErr w:type="spellStart"/>
+      <w:r>
+        <w:rPr>
+          <w:b/>
+          <w:bCs/>
+          <w:lang w:val="en-US"/>
+        </w:rPr>
+        <w:t>gds</w:t>
+      </w:r>
+      <w:proofErr w:type="spellEnd"/>
+      <w:r>
+        <w:rPr>
+          <w:b/>
+          <w:bCs/>
+          <w:lang w:val="en-US"/>
+        </w:rPr>
+        <w:t xml:space="preserve"> </w:t>
+      </w:r>
+      <w:proofErr w:type="spellStart"/>
+      <w:r>
+        <w:rPr>
+          <w:b/>
+          <w:bCs/>
+          <w:lang w:val="en-US"/>
+        </w:rPr>
+        <w:t>openpyxl</w:t>
+      </w:r>
+      <w:proofErr w:type="spellEnd"/>
+      <w:r>
+        <w:rPr>
+          <w:b/>
+          <w:bCs/>
+          <w:lang w:val="en-US"/>
+        </w:rPr>
+        <w:t>=3.0.9</w:t>
+      </w:r>
+    </w:p>
+    <w:p>
+      <w:pPr>
+        <w:spacing w:line="240" w:lineRule="auto"/>
+        <w:ind w:left="360"/>
+        <w:rPr>
+          <w:lang w:val="en-US"/>
+        </w:rPr>
+      </w:pPr>
+    </w:p>
+    <w:p>
+      <w:pPr>
+        <w:spacing w:line="240" w:lineRule="auto"/>
+        <w:ind w:left="360"/>
+        <w:rPr>
+          <w:lang w:val="en-US"/>
+        </w:rPr>
+      </w:pPr>
+      <w:r>
+        <w:rPr>
+          <w:lang w:val="en-US"/>
+        </w:rPr>
+        <w:t xml:space="preserve"># </w:t>
+      </w:r>
+      <w:proofErr w:type="spellStart"/>
+      <w:r>
+        <w:rPr>
+          <w:lang w:val="en-US"/>
+        </w:rPr>
+        <w:t>scipy</w:t>
+      </w:r>
+      <w:proofErr w:type="spellEnd"/>
+      <w:r>
+        <w:rPr>
+          <w:lang w:val="en-US"/>
+        </w:rPr>
+        <w:t xml:space="preserve"> dependencies (according to this: https://www.scipy.org/install.html#installing-via-pip)</w:t>
       </w:r>
     </w:p>
     <w:p>
@@ -746,14 +1109,41 @@
         </w:rPr>
       </w:pPr>
       <w:bookmarkStart w:id="0" w:name="_Hlk87256610"/>
-      <w:r>
-        <w:rPr>
-          <w:b/>
-          <w:bCs/>
-          <w:lang w:val="en-US"/>
-        </w:rPr>
-        <w:lastRenderedPageBreak/>
-        <w:t xml:space="preserve">conda install -n gdsaddn </w:t>
+      <w:proofErr w:type="spellStart"/>
+      <w:r>
+        <w:rPr>
+          <w:b/>
+          <w:bCs/>
+          <w:lang w:val="en-US"/>
+        </w:rPr>
+        <w:t>conda</w:t>
+      </w:r>
+      <w:proofErr w:type="spellEnd"/>
+      <w:r>
+        <w:rPr>
+          <w:b/>
+          <w:bCs/>
+          <w:lang w:val="en-US"/>
+        </w:rPr>
+        <w:t xml:space="preserve"> install -n </w:t>
+      </w:r>
+      <w:proofErr w:type="spellStart"/>
+      <w:r>
+        <w:rPr>
+          <w:b/>
+          <w:bCs/>
+          <w:lang w:val="en-US"/>
+        </w:rPr>
+        <w:t>gds</w:t>
+      </w:r>
+      <w:proofErr w:type="spellEnd"/>
+      <w:r>
+        <w:rPr>
+          <w:b/>
+          <w:bCs/>
+          <w:lang w:val="en-US"/>
+        </w:rPr>
+        <w:t xml:space="preserve"> </w:t>
       </w:r>
       <w:bookmarkEnd w:id="0"/>
       <w:r>
@@ -773,13 +1163,59 @@
           <w:lang w:val="en-US"/>
         </w:rPr>
       </w:pPr>
-      <w:r>
-        <w:rPr>
-          <w:b/>
-          <w:bCs/>
-          <w:lang w:val="en-US"/>
-        </w:rPr>
-        <w:t>conda install -n gdsaddn ipython=7.28.0</w:t>
+      <w:proofErr w:type="spellStart"/>
+      <w:r>
+        <w:rPr>
+          <w:b/>
+          <w:bCs/>
+          <w:lang w:val="en-US"/>
+        </w:rPr>
+        <w:t>conda</w:t>
+      </w:r>
+      <w:proofErr w:type="spellEnd"/>
+      <w:r>
+        <w:rPr>
+          <w:b/>
+          <w:bCs/>
+          <w:lang w:val="en-US"/>
+        </w:rPr>
+        <w:t xml:space="preserve"> install -n </w:t>
+      </w:r>
+      <w:proofErr w:type="spellStart"/>
+      <w:r>
+        <w:rPr>
+          <w:b/>
+          <w:bCs/>
+          <w:lang w:val="en-US"/>
+        </w:rPr>
+        <w:t>gds</w:t>
+      </w:r>
+      <w:proofErr w:type="spellEnd"/>
+      <w:r>
+        <w:rPr>
+          <w:b/>
+          <w:bCs/>
+          <w:lang w:val="en-US"/>
+        </w:rPr>
+        <w:t xml:space="preserve"> </w:t>
+      </w:r>
+      <w:proofErr w:type="spellStart"/>
+      <w:r>
+        <w:rPr>
+          <w:b/>
+          <w:bCs/>
+          <w:lang w:val="en-US"/>
+        </w:rPr>
+        <w:t>ipython</w:t>
+      </w:r>
+      <w:proofErr w:type="spellEnd"/>
+      <w:r>
+        <w:rPr>
+          <w:b/>
+          <w:bCs/>
+          <w:lang w:val="en-US"/>
+        </w:rPr>
+        <w:t>=7.28.0</w:t>
       </w:r>
       <w:r>
         <w:rPr>
@@ -798,32 +1234,124 @@
           <w:lang w:val="en-US"/>
         </w:rPr>
       </w:pPr>
-      <w:r>
-        <w:rPr>
-          <w:b/>
-          <w:bCs/>
-          <w:lang w:val="en-US"/>
-        </w:rPr>
-        <w:t>conda install -n gdsaddn jupyter=1.0.0</w:t>
-      </w:r>
-    </w:p>
-    <w:p>
-      <w:pPr>
-        <w:spacing w:line="240" w:lineRule="auto"/>
-        <w:ind w:left="360"/>
-        <w:rPr>
-          <w:b/>
-          <w:bCs/>
-          <w:lang w:val="en-US"/>
-        </w:rPr>
-      </w:pPr>
-      <w:r>
-        <w:rPr>
-          <w:b/>
-          <w:bCs/>
-          <w:lang w:val="en-US"/>
-        </w:rPr>
-        <w:t>conda install -n gdsaddn sympy=1.9</w:t>
+      <w:proofErr w:type="spellStart"/>
+      <w:r>
+        <w:rPr>
+          <w:b/>
+          <w:bCs/>
+          <w:lang w:val="en-US"/>
+        </w:rPr>
+        <w:t>conda</w:t>
+      </w:r>
+      <w:proofErr w:type="spellEnd"/>
+      <w:r>
+        <w:rPr>
+          <w:b/>
+          <w:bCs/>
+          <w:lang w:val="en-US"/>
+        </w:rPr>
+        <w:t xml:space="preserve"> install -n </w:t>
+      </w:r>
+      <w:proofErr w:type="spellStart"/>
+      <w:r>
+        <w:rPr>
+          <w:b/>
+          <w:bCs/>
+          <w:lang w:val="en-US"/>
+        </w:rPr>
+        <w:t>gds</w:t>
+      </w:r>
+      <w:proofErr w:type="spellEnd"/>
+      <w:r>
+        <w:rPr>
+          <w:b/>
+          <w:bCs/>
+          <w:lang w:val="en-US"/>
+        </w:rPr>
+        <w:t xml:space="preserve"> </w:t>
+      </w:r>
+      <w:proofErr w:type="spellStart"/>
+      <w:r>
+        <w:rPr>
+          <w:b/>
+          <w:bCs/>
+          <w:lang w:val="en-US"/>
+        </w:rPr>
+        <w:t>jupyter</w:t>
+      </w:r>
+      <w:proofErr w:type="spellEnd"/>
+      <w:r>
+        <w:rPr>
+          <w:b/>
+          <w:bCs/>
+          <w:lang w:val="en-US"/>
+        </w:rPr>
+        <w:t>=1.0.0</w:t>
+      </w:r>
+    </w:p>
+    <w:p>
+      <w:pPr>
+        <w:spacing w:line="240" w:lineRule="auto"/>
+        <w:ind w:left="360"/>
+        <w:rPr>
+          <w:b/>
+          <w:bCs/>
+          <w:lang w:val="en-US"/>
+        </w:rPr>
+      </w:pPr>
+      <w:proofErr w:type="spellStart"/>
+      <w:r>
+        <w:rPr>
+          <w:b/>
+          <w:bCs/>
+          <w:lang w:val="en-US"/>
+        </w:rPr>
+        <w:t>conda</w:t>
+      </w:r>
+      <w:proofErr w:type="spellEnd"/>
+      <w:r>
+        <w:rPr>
+          <w:b/>
+          <w:bCs/>
+          <w:lang w:val="en-US"/>
+        </w:rPr>
+        <w:t xml:space="preserve"> install -n </w:t>
+      </w:r>
+      <w:proofErr w:type="spellStart"/>
+      <w:r>
+        <w:rPr>
+          <w:b/>
+          <w:bCs/>
+          <w:lang w:val="en-US"/>
+        </w:rPr>
+        <w:t>gds</w:t>
+      </w:r>
+      <w:proofErr w:type="spellEnd"/>
+      <w:r>
+        <w:rPr>
+          <w:b/>
+          <w:bCs/>
+          <w:lang w:val="en-US"/>
+        </w:rPr>
+        <w:t xml:space="preserve"> </w:t>
+      </w:r>
+      <w:proofErr w:type="spellStart"/>
+      <w:r>
+        <w:rPr>
+          <w:b/>
+          <w:bCs/>
+          <w:lang w:val="en-US"/>
+        </w:rPr>
+        <w:t>sympy</w:t>
+      </w:r>
+      <w:proofErr w:type="spellEnd"/>
+      <w:r>
+        <w:rPr>
+          <w:b/>
+          <w:bCs/>
+          <w:lang w:val="en-US"/>
+        </w:rPr>
+        <w:t>=1.9</w:t>
       </w:r>
     </w:p>
     <w:p>
@@ -837,13 +1365,41 @@
         </w:rPr>
       </w:pPr>
       <w:bookmarkStart w:id="1" w:name="_Hlk87257386"/>
-      <w:r>
-        <w:rPr>
-          <w:b/>
-          <w:bCs/>
-          <w:lang w:val="en-US"/>
-        </w:rPr>
-        <w:t xml:space="preserve">conda install -n gdsaddn </w:t>
+      <w:proofErr w:type="spellStart"/>
+      <w:r>
+        <w:rPr>
+          <w:b/>
+          <w:bCs/>
+          <w:lang w:val="en-US"/>
+        </w:rPr>
+        <w:t>conda</w:t>
+      </w:r>
+      <w:proofErr w:type="spellEnd"/>
+      <w:r>
+        <w:rPr>
+          <w:b/>
+          <w:bCs/>
+          <w:lang w:val="en-US"/>
+        </w:rPr>
+        <w:t xml:space="preserve"> install -n </w:t>
+      </w:r>
+      <w:proofErr w:type="spellStart"/>
+      <w:r>
+        <w:rPr>
+          <w:b/>
+          <w:bCs/>
+          <w:lang w:val="en-US"/>
+        </w:rPr>
+        <w:t>gds</w:t>
+      </w:r>
+      <w:proofErr w:type="spellEnd"/>
+      <w:r>
+        <w:rPr>
+          <w:b/>
+          <w:bCs/>
+          <w:lang w:val="en-US"/>
+        </w:rPr>
+        <w:t xml:space="preserve"> </w:t>
       </w:r>
       <w:bookmarkEnd w:id="1"/>
       <w:r>
@@ -889,13 +1445,59 @@
           <w:lang w:val="en-US"/>
         </w:rPr>
       </w:pPr>
-      <w:r>
-        <w:rPr>
-          <w:b/>
-          <w:bCs/>
-          <w:lang w:val="en-US"/>
-        </w:rPr>
-        <w:t>conda install -n gdsaddn xlsxwriter=3.0.1</w:t>
+      <w:proofErr w:type="spellStart"/>
+      <w:r>
+        <w:rPr>
+          <w:b/>
+          <w:bCs/>
+          <w:lang w:val="en-US"/>
+        </w:rPr>
+        <w:t>conda</w:t>
+      </w:r>
+      <w:proofErr w:type="spellEnd"/>
+      <w:r>
+        <w:rPr>
+          <w:b/>
+          <w:bCs/>
+          <w:lang w:val="en-US"/>
+        </w:rPr>
+        <w:t xml:space="preserve"> install -n </w:t>
+      </w:r>
+      <w:proofErr w:type="spellStart"/>
+      <w:r>
+        <w:rPr>
+          <w:b/>
+          <w:bCs/>
+          <w:lang w:val="en-US"/>
+        </w:rPr>
+        <w:t>gds</w:t>
+      </w:r>
+      <w:proofErr w:type="spellEnd"/>
+      <w:r>
+        <w:rPr>
+          <w:b/>
+          <w:bCs/>
+          <w:lang w:val="en-US"/>
+        </w:rPr>
+        <w:t xml:space="preserve"> </w:t>
+      </w:r>
+      <w:proofErr w:type="spellStart"/>
+      <w:r>
+        <w:rPr>
+          <w:b/>
+          <w:bCs/>
+          <w:lang w:val="en-US"/>
+        </w:rPr>
+        <w:t>xlsxwriter</w:t>
+      </w:r>
+      <w:proofErr w:type="spellEnd"/>
+      <w:r>
+        <w:rPr>
+          <w:b/>
+          <w:bCs/>
+          <w:lang w:val="en-US"/>
+        </w:rPr>
+        <w:t>=3.0.1</w:t>
       </w:r>
     </w:p>
     <w:p>
@@ -930,13 +1532,41 @@
           <w:lang w:val="en-US"/>
         </w:rPr>
       </w:pPr>
-      <w:r>
-        <w:rPr>
-          <w:b/>
-          <w:bCs/>
-          <w:lang w:val="en-US"/>
-        </w:rPr>
-        <w:t>conda install -n gdsaddn black=21.9b0</w:t>
+      <w:proofErr w:type="spellStart"/>
+      <w:r>
+        <w:rPr>
+          <w:b/>
+          <w:bCs/>
+          <w:lang w:val="en-US"/>
+        </w:rPr>
+        <w:t>conda</w:t>
+      </w:r>
+      <w:proofErr w:type="spellEnd"/>
+      <w:r>
+        <w:rPr>
+          <w:b/>
+          <w:bCs/>
+          <w:lang w:val="en-US"/>
+        </w:rPr>
+        <w:t xml:space="preserve"> install -n </w:t>
+      </w:r>
+      <w:proofErr w:type="spellStart"/>
+      <w:r>
+        <w:rPr>
+          <w:b/>
+          <w:bCs/>
+          <w:lang w:val="en-US"/>
+        </w:rPr>
+        <w:t>gds</w:t>
+      </w:r>
+      <w:proofErr w:type="spellEnd"/>
+      <w:r>
+        <w:rPr>
+          <w:b/>
+          <w:bCs/>
+          <w:lang w:val="en-US"/>
+        </w:rPr>
+        <w:t xml:space="preserve"> black=21.9b0</w:t>
       </w:r>
       <w:r>
         <w:rPr>
@@ -953,13 +1583,41 @@
           <w:lang w:val="en-US"/>
         </w:rPr>
       </w:pPr>
-      <w:r>
-        <w:rPr>
-          <w:b/>
-          <w:bCs/>
-          <w:lang w:val="en-US"/>
-        </w:rPr>
-        <w:t>conda install -n gdsaddn pre-commit=2.15.0</w:t>
+      <w:proofErr w:type="spellStart"/>
+      <w:r>
+        <w:rPr>
+          <w:b/>
+          <w:bCs/>
+          <w:lang w:val="en-US"/>
+        </w:rPr>
+        <w:t>conda</w:t>
+      </w:r>
+      <w:proofErr w:type="spellEnd"/>
+      <w:r>
+        <w:rPr>
+          <w:b/>
+          <w:bCs/>
+          <w:lang w:val="en-US"/>
+        </w:rPr>
+        <w:t xml:space="preserve"> install -n </w:t>
+      </w:r>
+      <w:proofErr w:type="spellStart"/>
+      <w:r>
+        <w:rPr>
+          <w:b/>
+          <w:bCs/>
+          <w:lang w:val="en-US"/>
+        </w:rPr>
+        <w:t>gds</w:t>
+      </w:r>
+      <w:proofErr w:type="spellEnd"/>
+      <w:r>
+        <w:rPr>
+          <w:b/>
+          <w:bCs/>
+          <w:lang w:val="en-US"/>
+        </w:rPr>
+        <w:t xml:space="preserve"> pre-commit=2.15.0</w:t>
       </w:r>
       <w:r>
         <w:rPr>
@@ -976,13 +1634,59 @@
           <w:lang w:val="en-US"/>
         </w:rPr>
       </w:pPr>
-      <w:r>
-        <w:rPr>
-          <w:b/>
-          <w:bCs/>
-          <w:lang w:val="en-US"/>
-        </w:rPr>
-        <w:t>conda install -n gdsaddn pytest=6.2.5</w:t>
+      <w:proofErr w:type="spellStart"/>
+      <w:r>
+        <w:rPr>
+          <w:b/>
+          <w:bCs/>
+          <w:lang w:val="en-US"/>
+        </w:rPr>
+        <w:t>conda</w:t>
+      </w:r>
+      <w:proofErr w:type="spellEnd"/>
+      <w:r>
+        <w:rPr>
+          <w:b/>
+          <w:bCs/>
+          <w:lang w:val="en-US"/>
+        </w:rPr>
+        <w:t xml:space="preserve"> install -n </w:t>
+      </w:r>
+      <w:proofErr w:type="spellStart"/>
+      <w:r>
+        <w:rPr>
+          <w:b/>
+          <w:bCs/>
+          <w:lang w:val="en-US"/>
+        </w:rPr>
+        <w:t>gds</w:t>
+      </w:r>
+      <w:proofErr w:type="spellEnd"/>
+      <w:r>
+        <w:rPr>
+          <w:b/>
+          <w:bCs/>
+          <w:lang w:val="en-US"/>
+        </w:rPr>
+        <w:t xml:space="preserve"> </w:t>
+      </w:r>
+      <w:proofErr w:type="spellStart"/>
+      <w:r>
+        <w:rPr>
+          <w:b/>
+          <w:bCs/>
+          <w:lang w:val="en-US"/>
+        </w:rPr>
+        <w:t>pytest</w:t>
+      </w:r>
+      <w:proofErr w:type="spellEnd"/>
+      <w:r>
+        <w:rPr>
+          <w:b/>
+          <w:bCs/>
+          <w:lang w:val="en-US"/>
+        </w:rPr>
+        <w:t>=6.2.5</w:t>
       </w:r>
       <w:r>
         <w:rPr>
@@ -1051,30 +1755,72 @@
           <w:bCs/>
           <w:lang w:val="en-US"/>
         </w:rPr>
-        <w:t>conda activate gdsaddn</w:t>
-      </w:r>
-    </w:p>
-    <w:p>
-      <w:pPr>
-        <w:spacing w:line="240" w:lineRule="auto"/>
-        <w:ind w:left="360"/>
-        <w:rPr>
-          <w:lang w:val="en-US"/>
-        </w:rPr>
-      </w:pPr>
-      <w:r>
-        <w:rPr>
-          <w:lang w:val="en-US"/>
-        </w:rPr>
-        <w:t>(gdsaddn) C:\Users\natha&gt;</w:t>
-      </w:r>
-      <w:r>
-        <w:rPr>
-          <w:b/>
-          <w:bCs/>
-          <w:lang w:val="en-US"/>
-        </w:rPr>
-        <w:t>pip install pytest==6.2.5</w:t>
+        <w:t xml:space="preserve">conda activate </w:t>
+      </w:r>
+      <w:proofErr w:type="spellStart"/>
+      <w:r>
+        <w:rPr>
+          <w:b/>
+          <w:bCs/>
+          <w:lang w:val="en-US"/>
+        </w:rPr>
+        <w:t>gds</w:t>
+      </w:r>
+      <w:proofErr w:type="spellEnd"/>
+    </w:p>
+    <w:p>
+      <w:pPr>
+        <w:spacing w:line="240" w:lineRule="auto"/>
+        <w:ind w:left="360"/>
+        <w:rPr>
+          <w:lang w:val="en-US"/>
+        </w:rPr>
+      </w:pPr>
+      <w:r>
+        <w:rPr>
+          <w:lang w:val="en-US"/>
+        </w:rPr>
+        <w:t>(</w:t>
+      </w:r>
+      <w:proofErr w:type="spellStart"/>
+      <w:r>
+        <w:rPr>
+          <w:lang w:val="en-US"/>
+        </w:rPr>
+        <w:t>gdsaddn</w:t>
+      </w:r>
+      <w:proofErr w:type="spellEnd"/>
+      <w:r>
+        <w:rPr>
+          <w:lang w:val="en-US"/>
+        </w:rPr>
+        <w:t>) C:\Users\natha&gt;</w:t>
+      </w:r>
+      <w:r>
+        <w:rPr>
+          <w:b/>
+          <w:bCs/>
+          <w:lang w:val="en-US"/>
+        </w:rPr>
+        <w:t xml:space="preserve">pip install </w:t>
+      </w:r>
+      <w:proofErr w:type="spellStart"/>
+      <w:r>
+        <w:rPr>
+          <w:b/>
+          <w:bCs/>
+          <w:lang w:val="en-US"/>
+        </w:rPr>
+        <w:t>pytest</w:t>
+      </w:r>
+      <w:proofErr w:type="spellEnd"/>
+      <w:r>
+        <w:rPr>
+          <w:b/>
+          <w:bCs/>
+          <w:lang w:val="en-US"/>
+        </w:rPr>
+        <w:t>==6.2.5</w:t>
       </w:r>
     </w:p>
     <w:p>
@@ -1131,7 +1877,25 @@
           <w:bCs/>
           <w:lang w:val="en-US"/>
         </w:rPr>
-        <w:t>pip install ipython==7.28.0</w:t>
+        <w:t xml:space="preserve">pip install </w:t>
+      </w:r>
+      <w:proofErr w:type="spellStart"/>
+      <w:r>
+        <w:rPr>
+          <w:b/>
+          <w:bCs/>
+          <w:lang w:val="en-US"/>
+        </w:rPr>
+        <w:t>ipython</w:t>
+      </w:r>
+      <w:proofErr w:type="spellEnd"/>
+      <w:r>
+        <w:rPr>
+          <w:b/>
+          <w:bCs/>
+          <w:lang w:val="en-US"/>
+        </w:rPr>
+        <w:t>==7.28.0</w:t>
       </w:r>
     </w:p>
     <w:p>
@@ -1169,26 +1933,62 @@
           <w:bCs/>
           <w:lang w:val="en-US"/>
         </w:rPr>
-        <w:t>pip install plotly==5.3.1</w:t>
-      </w:r>
-    </w:p>
-    <w:p>
-      <w:pPr>
-        <w:spacing w:line="240" w:lineRule="auto"/>
-        <w:ind w:left="360"/>
-        <w:rPr>
-          <w:b/>
-          <w:bCs/>
-          <w:lang w:val="en-US"/>
-        </w:rPr>
-      </w:pPr>
-      <w:r>
-        <w:rPr>
-          <w:b/>
-          <w:bCs/>
-          <w:lang w:val="en-US"/>
-        </w:rPr>
-        <w:t>pip install simplejson==3.17.5</w:t>
+        <w:t xml:space="preserve">pip install </w:t>
+      </w:r>
+      <w:proofErr w:type="spellStart"/>
+      <w:r>
+        <w:rPr>
+          <w:b/>
+          <w:bCs/>
+          <w:lang w:val="en-US"/>
+        </w:rPr>
+        <w:t>plotly</w:t>
+      </w:r>
+      <w:proofErr w:type="spellEnd"/>
+      <w:r>
+        <w:rPr>
+          <w:b/>
+          <w:bCs/>
+          <w:lang w:val="en-US"/>
+        </w:rPr>
+        <w:t>==5.3.1</w:t>
+      </w:r>
+    </w:p>
+    <w:p>
+      <w:pPr>
+        <w:spacing w:line="240" w:lineRule="auto"/>
+        <w:ind w:left="360"/>
+        <w:rPr>
+          <w:b/>
+          <w:bCs/>
+          <w:lang w:val="en-US"/>
+        </w:rPr>
+      </w:pPr>
+      <w:r>
+        <w:rPr>
+          <w:b/>
+          <w:bCs/>
+          <w:lang w:val="en-US"/>
+        </w:rPr>
+        <w:t xml:space="preserve">pip install </w:t>
+      </w:r>
+      <w:proofErr w:type="spellStart"/>
+      <w:r>
+        <w:rPr>
+          <w:b/>
+          <w:bCs/>
+          <w:lang w:val="en-US"/>
+        </w:rPr>
+        <w:t>simplejson</w:t>
+      </w:r>
+      <w:proofErr w:type="spellEnd"/>
+      <w:r>
+        <w:rPr>
+          <w:b/>
+          <w:bCs/>
+          <w:lang w:val="en-US"/>
+        </w:rPr>
+        <w:t>==3.17.5</w:t>
       </w:r>
     </w:p>
     <w:p>
@@ -1207,7 +2007,63 @@
         <w:rPr>
           <w:lang w:val="en-US"/>
         </w:rPr>
-        <w:t>I went to Anaconda Navigator, on Home, I selected the gdsaddn environment, installed spyder for gdsaddn, opened spyder.</w:t>
+        <w:t xml:space="preserve">I went to Anaconda Navigator, on Home, I selected the </w:t>
+      </w:r>
+      <w:proofErr w:type="spellStart"/>
+      <w:r>
+        <w:rPr>
+          <w:lang w:val="en-US"/>
+        </w:rPr>
+        <w:t>gds</w:t>
+      </w:r>
+      <w:proofErr w:type="spellEnd"/>
+      <w:r>
+        <w:rPr>
+          <w:lang w:val="en-US"/>
+        </w:rPr>
+        <w:t xml:space="preserve"> environment, installed </w:t>
+      </w:r>
+      <w:proofErr w:type="spellStart"/>
+      <w:r>
+        <w:rPr>
+          <w:lang w:val="en-US"/>
+        </w:rPr>
+        <w:t>spyder</w:t>
+      </w:r>
+      <w:proofErr w:type="spellEnd"/>
+      <w:r>
+        <w:rPr>
+          <w:lang w:val="en-US"/>
+        </w:rPr>
+        <w:t xml:space="preserve"> for </w:t>
+      </w:r>
+      <w:proofErr w:type="spellStart"/>
+      <w:r>
+        <w:rPr>
+          <w:lang w:val="en-US"/>
+        </w:rPr>
+        <w:t>gds</w:t>
+      </w:r>
+      <w:proofErr w:type="spellEnd"/>
+      <w:r>
+        <w:rPr>
+          <w:lang w:val="en-US"/>
+        </w:rPr>
+        <w:t xml:space="preserve">, opened </w:t>
+      </w:r>
+      <w:proofErr w:type="spellStart"/>
+      <w:r>
+        <w:rPr>
+          <w:lang w:val="en-US"/>
+        </w:rPr>
+        <w:t>spyder</w:t>
+      </w:r>
+      <w:proofErr w:type="spellEnd"/>
+      <w:r>
+        <w:rPr>
+          <w:lang w:val="en-US"/>
+        </w:rPr>
+        <w:t>.</w:t>
       </w:r>
     </w:p>
     <w:p>
@@ -1245,38 +2101,62 @@
           <w:bCs/>
           <w:lang w:val="en-US"/>
         </w:rPr>
-        <w:t>pip install C:\Users\natha\Desktop\DTU\GDS-add-top-n-nodes-tracing</w:t>
-      </w:r>
-    </w:p>
-    <w:p>
-      <w:pPr>
-        <w:spacing w:line="240" w:lineRule="auto"/>
-        <w:ind w:left="360"/>
-        <w:rPr>
-          <w:lang w:val="en-US"/>
-        </w:rPr>
-      </w:pPr>
-      <w:r>
-        <w:rPr>
-          <w:lang w:val="en-US"/>
-        </w:rPr>
-        <w:t>Successfully built lifelike-gds</w:t>
-      </w:r>
-    </w:p>
-    <w:p>
-      <w:pPr>
-        <w:spacing w:line="240" w:lineRule="auto"/>
-        <w:ind w:left="360"/>
-        <w:rPr>
-          <w:lang w:val="en-US"/>
-        </w:rPr>
-      </w:pPr>
-      <w:r>
-        <w:rPr>
-          <w:lang w:val="en-US"/>
-        </w:rPr>
-        <w:t>Installing collected packages: lifelike-gds</w:t>
-      </w:r>
+        <w:t>pip install C:\Users\natha\Desktop\DTU\GDS</w:t>
+      </w:r>
+      <w:r>
+        <w:rPr>
+          <w:b/>
+          <w:bCs/>
+          <w:lang w:val="en-US"/>
+        </w:rPr>
+        <w:t>-Public</w:t>
+      </w:r>
+    </w:p>
+    <w:p>
+      <w:pPr>
+        <w:spacing w:line="240" w:lineRule="auto"/>
+        <w:ind w:left="360"/>
+        <w:rPr>
+          <w:lang w:val="en-US"/>
+        </w:rPr>
+      </w:pPr>
+      <w:r>
+        <w:rPr>
+          <w:lang w:val="en-US"/>
+        </w:rPr>
+        <w:t>Successfully built lifelike-</w:t>
+      </w:r>
+      <w:proofErr w:type="spellStart"/>
+      <w:r>
+        <w:rPr>
+          <w:lang w:val="en-US"/>
+        </w:rPr>
+        <w:t>gds</w:t>
+      </w:r>
+      <w:proofErr w:type="spellEnd"/>
+    </w:p>
+    <w:p>
+      <w:pPr>
+        <w:spacing w:line="240" w:lineRule="auto"/>
+        <w:ind w:left="360"/>
+        <w:rPr>
+          <w:lang w:val="en-US"/>
+        </w:rPr>
+      </w:pPr>
+      <w:r>
+        <w:rPr>
+          <w:lang w:val="en-US"/>
+        </w:rPr>
+        <w:t>Installing collected packages: lifelike-</w:t>
+      </w:r>
+      <w:proofErr w:type="spellStart"/>
+      <w:r>
+        <w:rPr>
+          <w:lang w:val="en-US"/>
+        </w:rPr>
+        <w:t>gds</w:t>
+      </w:r>
+      <w:proofErr w:type="spellEnd"/>
     </w:p>
     <w:p>
       <w:pPr>
@@ -1291,6 +2171,223 @@
           <w:lang w:val="en-US"/>
         </w:rPr>
         <w:t>Successfully installed lifelike-gds-0.0.1</w:t>
+      </w:r>
+    </w:p>
+    <w:p>
+      <w:pPr>
+        <w:spacing w:line="240" w:lineRule="auto"/>
+        <w:ind w:left="360"/>
+        <w:rPr>
+          <w:lang w:val="en-US"/>
+        </w:rPr>
+      </w:pPr>
+    </w:p>
+    <w:p>
+      <w:pPr>
+        <w:spacing w:line="240" w:lineRule="auto"/>
+        <w:ind w:left="360"/>
+        <w:rPr>
+          <w:lang w:val="en-US"/>
+        </w:rPr>
+      </w:pPr>
+      <w:r>
+        <w:rPr>
+          <w:lang w:val="en-US"/>
+        </w:rPr>
+        <w:t>Using Visual Studio Code instead</w:t>
+      </w:r>
+    </w:p>
+    <w:p>
+      <w:pPr>
+        <w:spacing w:line="240" w:lineRule="auto"/>
+        <w:ind w:left="360"/>
+        <w:rPr>
+          <w:lang w:val="en-US"/>
+        </w:rPr>
+      </w:pPr>
+      <w:r>
+        <w:rPr>
+          <w:lang w:val="en-US"/>
+        </w:rPr>
+        <w:t>5a)</w:t>
+      </w:r>
+      <w:r>
+        <w:rPr>
+          <w:lang w:val="en-US"/>
+        </w:rPr>
+        <w:t xml:space="preserve"> Open a bash terminal. (Here you can also create a </w:t>
+      </w:r>
+      <w:proofErr w:type="spellStart"/>
+      <w:r>
+        <w:rPr>
+          <w:lang w:val="en-US"/>
+        </w:rPr>
+        <w:t>conda</w:t>
+      </w:r>
+      <w:proofErr w:type="spellEnd"/>
+      <w:r>
+        <w:rPr>
+          <w:lang w:val="en-US"/>
+        </w:rPr>
+        <w:t xml:space="preserve"> environment and add all requirements)</w:t>
+      </w:r>
+    </w:p>
+    <w:p>
+      <w:pPr>
+        <w:spacing w:line="240" w:lineRule="auto"/>
+        <w:ind w:left="360"/>
+        <w:rPr>
+          <w:b/>
+          <w:bCs/>
+          <w:i/>
+          <w:iCs/>
+          <w:lang w:val="en-US"/>
+        </w:rPr>
+      </w:pPr>
+      <w:r>
+        <w:rPr>
+          <w:lang w:val="en-US"/>
+        </w:rPr>
+        <w:t xml:space="preserve">6a) Activate the environment using </w:t>
+      </w:r>
+      <w:r>
+        <w:rPr>
+          <w:b/>
+          <w:bCs/>
+          <w:i/>
+          <w:iCs/>
+          <w:lang w:val="en-US"/>
+        </w:rPr>
+        <w:t xml:space="preserve">$ </w:t>
+      </w:r>
+      <w:proofErr w:type="spellStart"/>
+      <w:r>
+        <w:rPr>
+          <w:b/>
+          <w:bCs/>
+          <w:i/>
+          <w:iCs/>
+          <w:lang w:val="en-US"/>
+        </w:rPr>
+        <w:t>conda</w:t>
+      </w:r>
+      <w:proofErr w:type="spellEnd"/>
+      <w:r>
+        <w:rPr>
+          <w:b/>
+          <w:bCs/>
+          <w:i/>
+          <w:iCs/>
+          <w:lang w:val="en-US"/>
+        </w:rPr>
+        <w:t xml:space="preserve"> activate </w:t>
+      </w:r>
+      <w:proofErr w:type="spellStart"/>
+      <w:r>
+        <w:rPr>
+          <w:b/>
+          <w:bCs/>
+          <w:i/>
+          <w:iCs/>
+          <w:lang w:val="en-US"/>
+        </w:rPr>
+        <w:t>gds</w:t>
+      </w:r>
+      <w:proofErr w:type="spellEnd"/>
+    </w:p>
+    <w:p>
+      <w:pPr>
+        <w:spacing w:line="240" w:lineRule="auto"/>
+        <w:ind w:left="360"/>
+        <w:rPr>
+          <w:lang w:val="en-US"/>
+        </w:rPr>
+      </w:pPr>
+      <w:r>
+        <w:rPr>
+          <w:lang w:val="en-US"/>
+        </w:rPr>
+        <w:t>7a) Open the directory where GDS-Public is located.</w:t>
+      </w:r>
+    </w:p>
+    <w:p>
+      <w:pPr>
+        <w:spacing w:line="240" w:lineRule="auto"/>
+        <w:ind w:left="360"/>
+        <w:rPr>
+          <w:b/>
+          <w:bCs/>
+          <w:i/>
+          <w:iCs/>
+          <w:lang w:val="en-US"/>
+        </w:rPr>
+      </w:pPr>
+      <w:r>
+        <w:rPr>
+          <w:lang w:val="en-US"/>
+        </w:rPr>
+        <w:t xml:space="preserve">8a) </w:t>
+      </w:r>
+      <w:r>
+        <w:rPr>
+          <w:b/>
+          <w:bCs/>
+          <w:i/>
+          <w:iCs/>
+          <w:lang w:val="en-US"/>
+        </w:rPr>
+        <w:t>$ pip install .</w:t>
+      </w:r>
+      <w:r>
+        <w:rPr>
+          <w:b/>
+          <w:bCs/>
+          <w:i/>
+          <w:iCs/>
+          <w:lang w:val="en-US"/>
+        </w:rPr>
+        <w:t xml:space="preserve"> </w:t>
+      </w:r>
+    </w:p>
+    <w:p>
+      <w:pPr>
+        <w:spacing w:line="240" w:lineRule="auto"/>
+        <w:ind w:left="360"/>
+        <w:rPr>
+          <w:lang w:val="en-US"/>
+        </w:rPr>
+      </w:pPr>
+      <w:r>
+        <w:rPr>
+          <w:lang w:val="en-US"/>
+        </w:rPr>
+        <w:t xml:space="preserve">Will install </w:t>
+      </w:r>
+      <w:r>
+        <w:rPr>
+          <w:lang w:val="en-US"/>
+        </w:rPr>
+        <w:t>lifelike-gds-0.0.1</w:t>
+      </w:r>
+      <w:r>
+        <w:rPr>
+          <w:lang w:val="en-US"/>
+        </w:rPr>
+        <w:t xml:space="preserve"> in the </w:t>
+      </w:r>
+      <w:proofErr w:type="spellStart"/>
+      <w:r>
+        <w:rPr>
+          <w:lang w:val="en-US"/>
+        </w:rPr>
+        <w:t>gds</w:t>
+      </w:r>
+      <w:proofErr w:type="spellEnd"/>
+      <w:r>
+        <w:rPr>
+          <w:lang w:val="en-US"/>
+        </w:rPr>
+        <w:t xml:space="preserve"> environment</w:t>
       </w:r>
     </w:p>
     <w:sectPr>
@@ -1304,7 +2401,7 @@
 </file>
 
 <file path=word/numbering.xml><?xml version="1.0" encoding="utf-8"?>
-<w:numbering xmlns:wpc="http://schemas.microsoft.com/office/word/2010/wordprocessingCanvas" xmlns:cx="http://schemas.microsoft.com/office/drawing/2014/chartex" xmlns:cx1="http://schemas.microsoft.com/office/drawing/2015/9/8/chartex" xmlns:cx2="http://schemas.microsoft.com/office/drawing/2015/10/21/chartex" xmlns:cx3="http://schemas.microsoft.com/office/drawing/2016/5/9/chartex" xmlns:cx4="http://schemas.microsoft.com/office/drawing/2016/5/10/chartex" xmlns:cx5="http://schemas.microsoft.com/office/drawing/2016/5/11/chartex" xmlns:cx6="http://schemas.microsoft.com/office/drawing/2016/5/12/chartex" xmlns:cx7="http://schemas.microsoft.com/office/drawing/2016/5/13/chartex" xmlns:cx8="http://schemas.microsoft.com/office/drawing/2016/5/14/chartex" xmlns:mc="http://schemas.openxmlformats.org/markup-compatibility/2006" xmlns:aink="http://schemas.microsoft.com/office/drawing/2016/ink" xmlns:am3d="http://schemas.microsoft.com/office/drawing/2017/model3d" xmlns:o="urn:schemas-microsoft-com:office:office" xmlns:r="http://schemas.openxmlformats.org/officeDocument/2006/relationships" xmlns:m="http://schemas.openxmlformats.org/officeDocument/2006/math" xmlns:v="urn:schemas-microsoft-com:vml" xmlns:wp14="http://schemas.microsoft.com/office/word/2010/wordprocessingDrawing" xmlns:wp="http://schemas.openxmlformats.org/drawingml/2006/wordprocessingDrawing" xmlns:w10="urn:schemas-microsoft-com:office:word" xmlns:w="http://schemas.openxmlformats.org/wordprocessingml/2006/main" xmlns:w14="http://schemas.microsoft.com/office/word/2010/wordml" xmlns:w15="http://schemas.microsoft.com/office/word/2012/wordml" xmlns:w16cex="http://schemas.microsoft.com/office/word/2018/wordml/cex" xmlns:w16cid="http://schemas.microsoft.com/office/word/2016/wordml/cid" xmlns:w16="http://schemas.microsoft.com/office/word/2018/wordml" xmlns:w16sdtdh="http://schemas.microsoft.com/office/word/2020/wordml/sdtdatahash" xmlns:w16se="http://schemas.microsoft.com/office/word/2015/wordml/symex" xmlns:wpg="http://schemas.microsoft.com/office/word/2010/wordprocessingGroup" xmlns:wpi="http://schemas.microsoft.com/office/word/2010/wordprocessingInk" xmlns:wne="http://schemas.microsoft.com/office/word/2006/wordml" xmlns:wps="http://schemas.microsoft.com/office/word/2010/wordprocessingShape" mc:Ignorable="w14 w15 w16se w16cid w16 w16cex w16sdtdh wp14">
+<w:numbering xmlns:wpc="http://schemas.microsoft.com/office/word/2010/wordprocessingCanvas" xmlns:cx="http://schemas.microsoft.com/office/drawing/2014/chartex" xmlns:cx1="http://schemas.microsoft.com/office/drawing/2015/9/8/chartex" xmlns:cx2="http://schemas.microsoft.com/office/drawing/2015/10/21/chartex" xmlns:cx3="http://schemas.microsoft.com/office/drawing/2016/5/9/chartex" xmlns:cx4="http://schemas.microsoft.com/office/drawing/2016/5/10/chartex" xmlns:cx5="http://schemas.microsoft.com/office/drawing/2016/5/11/chartex" xmlns:cx6="http://schemas.microsoft.com/office/drawing/2016/5/12/chartex" xmlns:cx7="http://schemas.microsoft.com/office/drawing/2016/5/13/chartex" xmlns:cx8="http://schemas.microsoft.com/office/drawing/2016/5/14/chartex" xmlns:mc="http://schemas.openxmlformats.org/markup-compatibility/2006" xmlns:aink="http://schemas.microsoft.com/office/drawing/2016/ink" xmlns:am3d="http://schemas.microsoft.com/office/drawing/2017/model3d" xmlns:o="urn:schemas-microsoft-com:office:office" xmlns:oel="http://schemas.microsoft.com/office/2019/extlst" xmlns:r="http://schemas.openxmlformats.org/officeDocument/2006/relationships" xmlns:m="http://schemas.openxmlformats.org/officeDocument/2006/math" xmlns:v="urn:schemas-microsoft-com:vml" xmlns:wp14="http://schemas.microsoft.com/office/word/2010/wordprocessingDrawing" xmlns:wp="http://schemas.openxmlformats.org/drawingml/2006/wordprocessingDrawing" xmlns:w10="urn:schemas-microsoft-com:office:word" xmlns:w="http://schemas.openxmlformats.org/wordprocessingml/2006/main" xmlns:w14="http://schemas.microsoft.com/office/word/2010/wordml" xmlns:w15="http://schemas.microsoft.com/office/word/2012/wordml" xmlns:w16cex="http://schemas.microsoft.com/office/word/2018/wordml/cex" xmlns:w16cid="http://schemas.microsoft.com/office/word/2016/wordml/cid" xmlns:w16="http://schemas.microsoft.com/office/word/2018/wordml" xmlns:w16sdtdh="http://schemas.microsoft.com/office/word/2020/wordml/sdtdatahash" xmlns:w16se="http://schemas.microsoft.com/office/word/2015/wordml/symex" xmlns:wpg="http://schemas.microsoft.com/office/word/2010/wordprocessingGroup" xmlns:wpi="http://schemas.microsoft.com/office/word/2010/wordprocessingInk" xmlns:wne="http://schemas.microsoft.com/office/word/2006/wordml" xmlns:wps="http://schemas.microsoft.com/office/word/2010/wordprocessingShape" mc:Ignorable="w14 w15 w16se w16cid w16 w16cex w16sdtdh wp14">
   <w:abstractNum w:abstractNumId="0" w15:restartNumberingAfterBreak="0">
     <w:nsid w:val="1F0B29E6"/>
     <w:multiLevelType w:val="hybridMultilevel"/>
@@ -1483,10 +2580,10 @@
       </w:pPr>
     </w:lvl>
   </w:abstractNum>
-  <w:num w:numId="1">
+  <w:num w:numId="1" w16cid:durableId="924924001">
     <w:abstractNumId w:val="0"/>
   </w:num>
-  <w:num w:numId="2">
+  <w:num w:numId="2" w16cid:durableId="1108280126">
     <w:abstractNumId w:val="1"/>
   </w:num>
 </w:numbering>

</xml_diff>